<commit_message>
Added pseudocode to design document, started user guide
</commit_message>
<xml_diff>
--- a/Documentation/SG3 Design Document.docx
+++ b/Documentation/SG3 Design Document.docx
@@ -173,43 +173,6 @@
       </w:pPr>
     </w:p>
     <w:p>
-      <w:r>
-        <w:rPr>
-          <w:b/>
-          <w:bCs/>
-        </w:rPr>
-        <w:lastRenderedPageBreak/>
-        <w:t xml:space="preserve">Date of First </w:t>
-      </w:r>
-      <w:r>
-        <w:rPr>
-          <w:b/>
-          <w:bCs/>
-        </w:rPr>
-        <w:t>Design</w:t>
-      </w:r>
-      <w:r>
-        <w:rPr>
-          <w:b/>
-          <w:bCs/>
-        </w:rPr>
-        <w:t>:</w:t>
-      </w:r>
-      <w:r>
-        <w:t xml:space="preserve"> </w:t>
-      </w:r>
-    </w:p>
-    <w:p>
-      <w:r>
-        <w:rPr>
-          <w:b/>
-          <w:bCs/>
-        </w:rPr>
-        <w:t>No Major Revisions</w:t>
-      </w:r>
-    </w:p>
-    <w:p/>
-    <w:p>
       <w:pPr>
         <w:rPr>
           <w:b/>
@@ -227,6 +190,7 @@
           <w:szCs w:val="28"/>
           <w:u w:val="single"/>
         </w:rPr>
+        <w:lastRenderedPageBreak/>
         <w:t>Table of Contents</w:t>
       </w:r>
     </w:p>
@@ -247,7 +211,7 @@
         <w:t>…………………</w:t>
       </w:r>
       <w:r>
-        <w:t>#</w:t>
+        <w:t>3</w:t>
       </w:r>
     </w:p>
     <w:p>
@@ -261,7 +225,7 @@
         <w:t>……….</w:t>
       </w:r>
       <w:r>
-        <w:t>#</w:t>
+        <w:t>5</w:t>
       </w:r>
     </w:p>
     <w:p>
@@ -275,7 +239,10 @@
         <w:t>…………</w:t>
       </w:r>
       <w:r>
-        <w:t>…#</w:t>
+        <w:t>…</w:t>
+      </w:r>
+      <w:r>
+        <w:t>6</w:t>
       </w:r>
     </w:p>
     <w:p/>
@@ -357,8 +324,68 @@
     <w:p>
       <w:pPr>
         <w:spacing w:after="0" w:line="240" w:lineRule="auto"/>
-      </w:pPr>
-      <w:r>
+        <w:rPr>
+          <w:b/>
+          <w:bCs/>
+          <w:u w:val="single"/>
+        </w:rPr>
+      </w:pPr>
+    </w:p>
+    <w:p>
+      <w:pPr>
+        <w:spacing w:after="0" w:line="240" w:lineRule="auto"/>
+        <w:rPr>
+          <w:b/>
+          <w:bCs/>
+          <w:u w:val="single"/>
+        </w:rPr>
+      </w:pPr>
+    </w:p>
+    <w:p>
+      <w:pPr>
+        <w:spacing w:after="0" w:line="240" w:lineRule="auto"/>
+        <w:rPr>
+          <w:b/>
+          <w:bCs/>
+          <w:u w:val="single"/>
+        </w:rPr>
+      </w:pPr>
+    </w:p>
+    <w:p>
+      <w:pPr>
+        <w:spacing w:after="0" w:line="240" w:lineRule="auto"/>
+        <w:rPr>
+          <w:b/>
+          <w:bCs/>
+          <w:u w:val="single"/>
+        </w:rPr>
+      </w:pPr>
+    </w:p>
+    <w:p>
+      <w:pPr>
+        <w:spacing w:after="0" w:line="240" w:lineRule="auto"/>
+        <w:rPr>
+          <w:b/>
+          <w:bCs/>
+          <w:u w:val="single"/>
+        </w:rPr>
+      </w:pPr>
+    </w:p>
+    <w:p>
+      <w:pPr>
+        <w:spacing w:after="0" w:line="240" w:lineRule="auto"/>
+        <w:rPr>
+          <w:b/>
+          <w:bCs/>
+          <w:u w:val="single"/>
+        </w:rPr>
+      </w:pPr>
+      <w:r>
+        <w:rPr>
+          <w:b/>
+          <w:bCs/>
+          <w:u w:val="single"/>
+        </w:rPr>
         <w:lastRenderedPageBreak/>
         <w:t>Pseudocode</w:t>
       </w:r>
@@ -367,176 +394,640 @@
       <w:pPr>
         <w:spacing w:after="0" w:line="240" w:lineRule="auto"/>
       </w:pPr>
-    </w:p>
-    <w:p>
-      <w:pPr>
-        <w:spacing w:after="0" w:line="240" w:lineRule="auto"/>
-      </w:pPr>
-    </w:p>
-    <w:p>
-      <w:pPr>
-        <w:spacing w:after="0" w:line="240" w:lineRule="auto"/>
-      </w:pPr>
-    </w:p>
-    <w:p>
-      <w:pPr>
-        <w:spacing w:after="0" w:line="240" w:lineRule="auto"/>
-      </w:pPr>
-    </w:p>
-    <w:p>
-      <w:pPr>
-        <w:spacing w:after="0" w:line="240" w:lineRule="auto"/>
-      </w:pPr>
-    </w:p>
-    <w:p>
-      <w:pPr>
-        <w:spacing w:after="0" w:line="240" w:lineRule="auto"/>
-      </w:pPr>
-    </w:p>
-    <w:p>
-      <w:pPr>
-        <w:spacing w:after="0" w:line="240" w:lineRule="auto"/>
-      </w:pPr>
-    </w:p>
-    <w:p>
-      <w:pPr>
-        <w:spacing w:after="0" w:line="240" w:lineRule="auto"/>
-      </w:pPr>
-    </w:p>
-    <w:p>
-      <w:pPr>
-        <w:spacing w:after="0" w:line="240" w:lineRule="auto"/>
-      </w:pPr>
-    </w:p>
-    <w:p>
-      <w:pPr>
-        <w:spacing w:after="0" w:line="240" w:lineRule="auto"/>
-      </w:pPr>
-    </w:p>
-    <w:p>
-      <w:pPr>
-        <w:spacing w:after="0" w:line="240" w:lineRule="auto"/>
-      </w:pPr>
-    </w:p>
-    <w:p>
-      <w:pPr>
-        <w:spacing w:after="0" w:line="240" w:lineRule="auto"/>
-      </w:pPr>
-    </w:p>
-    <w:p>
-      <w:pPr>
-        <w:spacing w:after="0" w:line="240" w:lineRule="auto"/>
-      </w:pPr>
-    </w:p>
-    <w:p>
-      <w:pPr>
-        <w:spacing w:after="0" w:line="240" w:lineRule="auto"/>
-      </w:pPr>
-    </w:p>
-    <w:p>
-      <w:pPr>
-        <w:spacing w:after="0" w:line="240" w:lineRule="auto"/>
-      </w:pPr>
-    </w:p>
-    <w:p>
-      <w:pPr>
-        <w:spacing w:after="0" w:line="240" w:lineRule="auto"/>
-      </w:pPr>
-    </w:p>
-    <w:p>
-      <w:pPr>
-        <w:spacing w:after="0" w:line="240" w:lineRule="auto"/>
-      </w:pPr>
-    </w:p>
-    <w:p>
-      <w:pPr>
-        <w:spacing w:after="0" w:line="240" w:lineRule="auto"/>
-      </w:pPr>
-    </w:p>
-    <w:p>
-      <w:pPr>
-        <w:spacing w:after="0" w:line="240" w:lineRule="auto"/>
-      </w:pPr>
-    </w:p>
-    <w:p>
-      <w:pPr>
-        <w:spacing w:after="0" w:line="240" w:lineRule="auto"/>
-      </w:pPr>
-    </w:p>
-    <w:p>
-      <w:pPr>
-        <w:spacing w:after="0" w:line="240" w:lineRule="auto"/>
-      </w:pPr>
-    </w:p>
-    <w:p>
-      <w:pPr>
-        <w:spacing w:after="0" w:line="240" w:lineRule="auto"/>
-      </w:pPr>
-    </w:p>
-    <w:p>
-      <w:pPr>
-        <w:spacing w:after="0" w:line="240" w:lineRule="auto"/>
-      </w:pPr>
-    </w:p>
-    <w:p>
-      <w:pPr>
-        <w:spacing w:after="0" w:line="240" w:lineRule="auto"/>
-      </w:pPr>
-    </w:p>
-    <w:p>
-      <w:pPr>
-        <w:spacing w:after="0" w:line="240" w:lineRule="auto"/>
-      </w:pPr>
-    </w:p>
-    <w:p>
-      <w:pPr>
-        <w:spacing w:after="0" w:line="240" w:lineRule="auto"/>
-      </w:pPr>
-    </w:p>
-    <w:p>
-      <w:pPr>
-        <w:spacing w:after="0" w:line="240" w:lineRule="auto"/>
-      </w:pPr>
-    </w:p>
-    <w:p>
-      <w:pPr>
-        <w:spacing w:after="0" w:line="240" w:lineRule="auto"/>
-      </w:pPr>
-    </w:p>
-    <w:p>
-      <w:pPr>
-        <w:spacing w:after="0" w:line="240" w:lineRule="auto"/>
-      </w:pPr>
-    </w:p>
-    <w:p>
-      <w:pPr>
-        <w:spacing w:after="0" w:line="240" w:lineRule="auto"/>
-      </w:pPr>
-    </w:p>
-    <w:p>
-      <w:pPr>
-        <w:spacing w:after="0" w:line="240" w:lineRule="auto"/>
-      </w:pPr>
-    </w:p>
-    <w:p>
-      <w:pPr>
-        <w:spacing w:after="0" w:line="240" w:lineRule="auto"/>
-      </w:pPr>
-    </w:p>
-    <w:p>
-      <w:pPr>
-        <w:spacing w:after="0" w:line="240" w:lineRule="auto"/>
-      </w:pPr>
-    </w:p>
-    <w:p>
-      <w:pPr>
-        <w:spacing w:after="0" w:line="240" w:lineRule="auto"/>
-      </w:pPr>
-    </w:p>
-    <w:p>
-      <w:pPr>
-        <w:spacing w:after="0" w:line="240" w:lineRule="auto"/>
-      </w:pPr>
+      <w:r>
+        <w:rPr>
+          <w:b/>
+          <w:bCs/>
+        </w:rPr>
+        <w:t>Revision History:</w:t>
+      </w:r>
+    </w:p>
+    <w:p>
+      <w:pPr>
+        <w:numPr>
+          <w:ilvl w:val="0"/>
+          <w:numId w:val="15"/>
+        </w:numPr>
+        <w:spacing w:after="0" w:line="240" w:lineRule="auto"/>
+      </w:pPr>
+      <w:r>
+        <w:rPr>
+          <w:b/>
+          <w:bCs/>
+        </w:rPr>
+        <w:t>11/20/2025</w:t>
+      </w:r>
+      <w:r>
+        <w:t xml:space="preserve"> – Began SG3 design and pseudocode layout; identified GUI options and structure. (I use the SG2 design)</w:t>
+      </w:r>
+    </w:p>
+    <w:p>
+      <w:pPr>
+        <w:numPr>
+          <w:ilvl w:val="0"/>
+          <w:numId w:val="15"/>
+        </w:numPr>
+        <w:spacing w:after="0" w:line="240" w:lineRule="auto"/>
+      </w:pPr>
+      <w:r>
+        <w:rPr>
+          <w:b/>
+          <w:bCs/>
+        </w:rPr>
+        <w:t>11/22/2025</w:t>
+      </w:r>
+      <w:r>
+        <w:t xml:space="preserve"> – Outlined file handling, concordance logic, and extra list framework for GUI integration.</w:t>
+      </w:r>
+    </w:p>
+    <w:p>
+      <w:pPr>
+        <w:numPr>
+          <w:ilvl w:val="0"/>
+          <w:numId w:val="15"/>
+        </w:numPr>
+        <w:spacing w:after="0" w:line="240" w:lineRule="auto"/>
+      </w:pPr>
+      <w:r>
+        <w:rPr>
+          <w:b/>
+          <w:bCs/>
+        </w:rPr>
+        <w:t>11/25/2025</w:t>
+      </w:r>
+      <w:r>
+        <w:t xml:space="preserve"> – Added search and error-handling features; tested pseudocode logic consistency.</w:t>
+      </w:r>
+    </w:p>
+    <w:p>
+      <w:pPr>
+        <w:numPr>
+          <w:ilvl w:val="0"/>
+          <w:numId w:val="15"/>
+        </w:numPr>
+        <w:spacing w:after="0" w:line="240" w:lineRule="auto"/>
+      </w:pPr>
+      <w:r>
+        <w:rPr>
+          <w:b/>
+          <w:bCs/>
+        </w:rPr>
+        <w:t>11/28/2025</w:t>
+      </w:r>
+      <w:r>
+        <w:t xml:space="preserve"> – Revised and commented pseudocode for readability, GUI event flow.</w:t>
+      </w:r>
+    </w:p>
+    <w:p>
+      <w:pPr>
+        <w:numPr>
+          <w:ilvl w:val="0"/>
+          <w:numId w:val="15"/>
+        </w:numPr>
+        <w:spacing w:after="0" w:line="240" w:lineRule="auto"/>
+      </w:pPr>
+      <w:r>
+        <w:rPr>
+          <w:b/>
+          <w:bCs/>
+        </w:rPr>
+        <w:t>12/01/2025</w:t>
+      </w:r>
+      <w:r>
+        <w:t xml:space="preserve"> – Completed</w:t>
+      </w:r>
+    </w:p>
+    <w:p>
+      <w:pPr>
+        <w:spacing w:after="0" w:line="240" w:lineRule="auto"/>
+      </w:pPr>
+      <w:r>
+        <w:rPr>
+          <w:b/>
+          <w:bCs/>
+        </w:rPr>
+        <w:t>Pseudocode:</w:t>
+      </w:r>
+    </w:p>
+    <w:p>
+      <w:pPr>
+        <w:spacing w:after="0" w:line="240" w:lineRule="auto"/>
+      </w:pPr>
+      <w:r>
+        <w:t>BEGIN PROGRAM</w:t>
+      </w:r>
+    </w:p>
+    <w:p>
+      <w:pPr>
+        <w:spacing w:after="0" w:line="240" w:lineRule="auto"/>
+      </w:pPr>
+    </w:p>
+    <w:p>
+      <w:pPr>
+        <w:spacing w:after="0" w:line="240" w:lineRule="auto"/>
+      </w:pPr>
+      <w:r>
+        <w:t>  DISPLAY splash window describing SG3 Concordance GUI functions.</w:t>
+      </w:r>
+    </w:p>
+    <w:p>
+      <w:pPr>
+        <w:spacing w:after="0" w:line="240" w:lineRule="auto"/>
+      </w:pPr>
+      <w:r>
+        <w:t>// Initialize main window and interface options for user navigation</w:t>
+      </w:r>
+    </w:p>
+    <w:p>
+      <w:pPr>
+        <w:spacing w:after="0" w:line="240" w:lineRule="auto"/>
+      </w:pPr>
+    </w:p>
+    <w:p>
+      <w:pPr>
+        <w:spacing w:after="0" w:line="240" w:lineRule="auto"/>
+      </w:pPr>
+      <w:r>
+        <w:t>  INITIALIZE main menu with options:</w:t>
+      </w:r>
+    </w:p>
+    <w:p>
+      <w:pPr>
+        <w:spacing w:after="0" w:line="240" w:lineRule="auto"/>
+      </w:pPr>
+      <w:r>
+        <w:t>      (1) Open Text File</w:t>
+      </w:r>
+    </w:p>
+    <w:p>
+      <w:pPr>
+        <w:spacing w:after="0" w:line="240" w:lineRule="auto"/>
+      </w:pPr>
+      <w:r>
+        <w:t>      (2) Find Word in All Files</w:t>
+      </w:r>
+    </w:p>
+    <w:p>
+      <w:pPr>
+        <w:spacing w:after="0" w:line="240" w:lineRule="auto"/>
+      </w:pPr>
+      <w:r>
+        <w:t>      (3) Build Concordance</w:t>
+      </w:r>
+    </w:p>
+    <w:p>
+      <w:pPr>
+        <w:spacing w:after="0" w:line="240" w:lineRule="auto"/>
+      </w:pPr>
+      <w:r>
+        <w:t>      (4) Close File</w:t>
+      </w:r>
+    </w:p>
+    <w:p>
+      <w:pPr>
+        <w:spacing w:after="0" w:line="240" w:lineRule="auto"/>
+      </w:pPr>
+      <w:r>
+        <w:t>      (5) Quit Program</w:t>
+      </w:r>
+    </w:p>
+    <w:p>
+      <w:pPr>
+        <w:spacing w:after="0" w:line="240" w:lineRule="auto"/>
+      </w:pPr>
+      <w:r>
+        <w:t>// GUI buttons or dropdown selection menu replaces console prompts</w:t>
+      </w:r>
+    </w:p>
+    <w:p>
+      <w:pPr>
+        <w:spacing w:after="0" w:line="240" w:lineRule="auto"/>
+      </w:pPr>
+    </w:p>
+    <w:p>
+      <w:pPr>
+        <w:spacing w:after="0" w:line="240" w:lineRule="auto"/>
+      </w:pPr>
+      <w:r>
+        <w:t>  INITIALIZE empty list OPEN_FILES to hold file contents.</w:t>
+      </w:r>
+    </w:p>
+    <w:p>
+      <w:pPr>
+        <w:spacing w:after="0" w:line="240" w:lineRule="auto"/>
+      </w:pPr>
+      <w:r>
+        <w:t>// Stores all loaded and validated text data from user</w:t>
+      </w:r>
+    </w:p>
+    <w:p>
+      <w:pPr>
+        <w:spacing w:after="0" w:line="240" w:lineRule="auto"/>
+      </w:pPr>
+    </w:p>
+    <w:p>
+      <w:pPr>
+        <w:spacing w:after="0" w:line="240" w:lineRule="auto"/>
+      </w:pPr>
+      <w:r>
+        <w:t>  WHILE program is running</w:t>
+      </w:r>
+    </w:p>
+    <w:p>
+      <w:pPr>
+        <w:spacing w:after="0" w:line="240" w:lineRule="auto"/>
+      </w:pPr>
+      <w:r>
+        <w:t>      WAIT for user menu selection.</w:t>
+      </w:r>
+    </w:p>
+    <w:p>
+      <w:pPr>
+        <w:spacing w:after="0" w:line="240" w:lineRule="auto"/>
+      </w:pPr>
+      <w:r>
+        <w:t>// Loops until user selects Quit option</w:t>
+      </w:r>
+    </w:p>
+    <w:p>
+      <w:pPr>
+        <w:spacing w:after="0" w:line="240" w:lineRule="auto"/>
+      </w:pPr>
+    </w:p>
+    <w:p>
+      <w:pPr>
+        <w:spacing w:after="0" w:line="240" w:lineRule="auto"/>
+      </w:pPr>
+      <w:r>
+        <w:t>      IF option = 1 THEN</w:t>
+      </w:r>
+    </w:p>
+    <w:p>
+      <w:pPr>
+        <w:spacing w:after="0" w:line="240" w:lineRule="auto"/>
+      </w:pPr>
+      <w:r>
+        <w:t>          PROMPT user to choose .txt file via dialog.</w:t>
+      </w:r>
+    </w:p>
+    <w:p>
+      <w:pPr>
+        <w:spacing w:after="0" w:line="240" w:lineRule="auto"/>
+      </w:pPr>
+      <w:r>
+        <w:t>          VALIDATE file extension and check duplicates.</w:t>
+      </w:r>
+    </w:p>
+    <w:p>
+      <w:pPr>
+        <w:spacing w:after="0" w:line="240" w:lineRule="auto"/>
+      </w:pPr>
+      <w:r>
+        <w:t>          IF valid THEN</w:t>
+      </w:r>
+    </w:p>
+    <w:p>
+      <w:pPr>
+        <w:spacing w:after="0" w:line="240" w:lineRule="auto"/>
+      </w:pPr>
+      <w:r>
+        <w:t>              READ file line by line.</w:t>
+      </w:r>
+    </w:p>
+    <w:p>
+      <w:pPr>
+        <w:spacing w:after="0" w:line="240" w:lineRule="auto"/>
+      </w:pPr>
+      <w:r>
+        <w:t>              CLEAN text (remove punctuation, fix hyphens, trim blanks, etc).</w:t>
+      </w:r>
+    </w:p>
+    <w:p>
+      <w:pPr>
+        <w:spacing w:after="0" w:line="240" w:lineRule="auto"/>
+      </w:pPr>
+      <w:r>
+        <w:t>              ADD file to OPEN_FILES and DISPLAY “File Loaded.”</w:t>
+      </w:r>
+    </w:p>
+    <w:p>
+      <w:pPr>
+        <w:spacing w:after="0" w:line="240" w:lineRule="auto"/>
+      </w:pPr>
+      <w:r>
+        <w:t>          ELSE DISPLAY “Invalid file.”</w:t>
+      </w:r>
+    </w:p>
+    <w:p>
+      <w:pPr>
+        <w:spacing w:after="0" w:line="240" w:lineRule="auto"/>
+      </w:pPr>
+      <w:r>
+        <w:t>          END IF</w:t>
+      </w:r>
+    </w:p>
+    <w:p>
+      <w:pPr>
+        <w:spacing w:after="0" w:line="240" w:lineRule="auto"/>
+      </w:pPr>
+      <w:r>
+        <w:t>// Handles file input and validation through GUI interaction</w:t>
+      </w:r>
+    </w:p>
+    <w:p>
+      <w:pPr>
+        <w:spacing w:after="0" w:line="240" w:lineRule="auto"/>
+      </w:pPr>
+    </w:p>
+    <w:p>
+      <w:pPr>
+        <w:spacing w:after="0" w:line="240" w:lineRule="auto"/>
+      </w:pPr>
+      <w:r>
+        <w:t>      ELSE IF option = 2 THEN</w:t>
+      </w:r>
+    </w:p>
+    <w:p>
+      <w:pPr>
+        <w:spacing w:after="0" w:line="240" w:lineRule="auto"/>
+      </w:pPr>
+      <w:r>
+        <w:t>          IF OPEN_FILES empty THEN DISPLAY “No files loaded.”</w:t>
+      </w:r>
+    </w:p>
+    <w:p>
+      <w:pPr>
+        <w:spacing w:after="0" w:line="240" w:lineRule="auto"/>
+      </w:pPr>
+      <w:r>
+        <w:lastRenderedPageBreak/>
+        <w:t>          ELSE</w:t>
+      </w:r>
+    </w:p>
+    <w:p>
+      <w:pPr>
+        <w:spacing w:after="0" w:line="240" w:lineRule="auto"/>
+      </w:pPr>
+      <w:r>
+        <w:t>              PROMPT for search word; CONVERT to lowercase.</w:t>
+      </w:r>
+    </w:p>
+    <w:p>
+      <w:pPr>
+        <w:spacing w:after="0" w:line="240" w:lineRule="auto"/>
+      </w:pPr>
+      <w:r>
+        <w:t>              FOR each file and line</w:t>
+      </w:r>
+    </w:p>
+    <w:p>
+      <w:pPr>
+        <w:spacing w:after="0" w:line="240" w:lineRule="auto"/>
+      </w:pPr>
+      <w:r>
+        <w:t>                  IF word in line THEN RECORD file, line#, and snippet.</w:t>
+      </w:r>
+    </w:p>
+    <w:p>
+      <w:pPr>
+        <w:spacing w:after="0" w:line="240" w:lineRule="auto"/>
+      </w:pPr>
+      <w:r>
+        <w:t>              END FOR</w:t>
+      </w:r>
+    </w:p>
+    <w:p>
+      <w:pPr>
+        <w:spacing w:after="0" w:line="240" w:lineRule="auto"/>
+      </w:pPr>
+      <w:r>
+        <w:t>              DISPLAY matches in output box.</w:t>
+      </w:r>
+    </w:p>
+    <w:p>
+      <w:pPr>
+        <w:spacing w:after="0" w:line="240" w:lineRule="auto"/>
+      </w:pPr>
+      <w:r>
+        <w:t>          END IF</w:t>
+      </w:r>
+    </w:p>
+    <w:p>
+      <w:pPr>
+        <w:spacing w:after="0" w:line="240" w:lineRule="auto"/>
+      </w:pPr>
+      <w:r>
+        <w:t>//search across all loaded files and outputs results to GUI textbox</w:t>
+      </w:r>
+    </w:p>
+    <w:p>
+      <w:pPr>
+        <w:spacing w:after="0" w:line="240" w:lineRule="auto"/>
+      </w:pPr>
+    </w:p>
+    <w:p>
+      <w:pPr>
+        <w:spacing w:after="0" w:line="240" w:lineRule="auto"/>
+      </w:pPr>
+      <w:r>
+        <w:t>      ELSE IF option = 3 THEN</w:t>
+      </w:r>
+    </w:p>
+    <w:p>
+      <w:pPr>
+        <w:spacing w:after="0" w:line="240" w:lineRule="auto"/>
+      </w:pPr>
+      <w:r>
+        <w:t>          IF OPEN_FILES empty THEN DISPLAY “No files to process.”</w:t>
+      </w:r>
+    </w:p>
+    <w:p>
+      <w:pPr>
+        <w:spacing w:after="0" w:line="240" w:lineRule="auto"/>
+      </w:pPr>
+      <w:r>
+        <w:t>          ELSE PROMPT to select file.</w:t>
+      </w:r>
+    </w:p>
+    <w:p>
+      <w:pPr>
+        <w:spacing w:after="0" w:line="240" w:lineRule="auto"/>
+      </w:pPr>
+      <w:r>
+        <w:t>              FOR each line (numbered)</w:t>
+      </w:r>
+    </w:p>
+    <w:p>
+      <w:pPr>
+        <w:spacing w:after="0" w:line="240" w:lineRule="auto"/>
+      </w:pPr>
+      <w:r>
+        <w:t>                  SPLIT into words; FOR each word</w:t>
+      </w:r>
+    </w:p>
+    <w:p>
+      <w:pPr>
+        <w:spacing w:after="0" w:line="240" w:lineRule="auto"/>
+      </w:pPr>
+      <w:r>
+        <w:t>                      CONVERT to lowercase; ADD (line#, word#) to CONCORDANCE[word].</w:t>
+      </w:r>
+    </w:p>
+    <w:p>
+      <w:pPr>
+        <w:spacing w:after="0" w:line="240" w:lineRule="auto"/>
+      </w:pPr>
+      <w:r>
+        <w:t>                  END FOR</w:t>
+      </w:r>
+    </w:p>
+    <w:p>
+      <w:pPr>
+        <w:spacing w:after="0" w:line="240" w:lineRule="auto"/>
+      </w:pPr>
+      <w:r>
+        <w:t>              END FOR</w:t>
+      </w:r>
+    </w:p>
+    <w:p>
+      <w:pPr>
+        <w:spacing w:after="0" w:line="240" w:lineRule="auto"/>
+      </w:pPr>
+      <w:r>
+        <w:t>              SORT words alphabetically and WRITE to “CONCORDANCE.TXT”.</w:t>
+      </w:r>
+    </w:p>
+    <w:p>
+      <w:pPr>
+        <w:spacing w:after="0" w:line="240" w:lineRule="auto"/>
+      </w:pPr>
+      <w:r>
+        <w:t>              DISPLAY summary message.</w:t>
+      </w:r>
+    </w:p>
+    <w:p>
+      <w:pPr>
+        <w:spacing w:after="0" w:line="240" w:lineRule="auto"/>
+      </w:pPr>
+      <w:r>
+        <w:t>          END IF</w:t>
+      </w:r>
+    </w:p>
+    <w:p>
+      <w:pPr>
+        <w:spacing w:after="0" w:line="240" w:lineRule="auto"/>
+      </w:pPr>
+      <w:r>
+        <w:t>// builds concordance for selected file and saves formatted output</w:t>
+      </w:r>
+    </w:p>
+    <w:p>
+      <w:pPr>
+        <w:spacing w:after="0" w:line="240" w:lineRule="auto"/>
+      </w:pPr>
+    </w:p>
+    <w:p>
+      <w:pPr>
+        <w:spacing w:after="0" w:line="240" w:lineRule="auto"/>
+      </w:pPr>
+      <w:r>
+        <w:t>      ELSE IF option = 4 THEN</w:t>
+      </w:r>
+    </w:p>
+    <w:p>
+      <w:pPr>
+        <w:spacing w:after="0" w:line="240" w:lineRule="auto"/>
+      </w:pPr>
+      <w:r>
+        <w:t>          IF OPEN_FILES not empty THEN</w:t>
+      </w:r>
+    </w:p>
+    <w:p>
+      <w:pPr>
+        <w:spacing w:after="0" w:line="240" w:lineRule="auto"/>
+      </w:pPr>
+      <w:r>
+        <w:t>              PROMPT to choose file; REMOVE from list; DISPLAY “File Closed.”</w:t>
+      </w:r>
+    </w:p>
+    <w:p>
+      <w:pPr>
+        <w:spacing w:after="0" w:line="240" w:lineRule="auto"/>
+      </w:pPr>
+      <w:r>
+        <w:t>          ELSE DISPLAY “No files to close.”</w:t>
+      </w:r>
+    </w:p>
+    <w:p>
+      <w:pPr>
+        <w:spacing w:after="0" w:line="240" w:lineRule="auto"/>
+      </w:pPr>
+      <w:r>
+        <w:t>          END IF</w:t>
+      </w:r>
+    </w:p>
+    <w:p>
+      <w:pPr>
+        <w:spacing w:after="0" w:line="240" w:lineRule="auto"/>
+      </w:pPr>
+      <w:r>
+        <w:t>// Manages open file removal through selection dialog</w:t>
+      </w:r>
+    </w:p>
+    <w:p>
+      <w:pPr>
+        <w:spacing w:after="0" w:line="240" w:lineRule="auto"/>
+      </w:pPr>
+    </w:p>
+    <w:p>
+      <w:pPr>
+        <w:spacing w:after="0" w:line="240" w:lineRule="auto"/>
+      </w:pPr>
+      <w:r>
+        <w:t>      ELSE IF option = 5 THEN</w:t>
+      </w:r>
+    </w:p>
+    <w:p>
+      <w:pPr>
+        <w:spacing w:after="0" w:line="240" w:lineRule="auto"/>
+      </w:pPr>
+      <w:r>
+        <w:t>          DISPLAY “Exiting Program.” CLOSE all files and TERMINATE loop.</w:t>
+      </w:r>
+    </w:p>
+    <w:p>
+      <w:pPr>
+        <w:spacing w:after="0" w:line="240" w:lineRule="auto"/>
+      </w:pPr>
+      <w:r>
+        <w:t>// Safely exits GUI and ends program</w:t>
+      </w:r>
+    </w:p>
+    <w:p>
+      <w:pPr>
+        <w:spacing w:after="0" w:line="240" w:lineRule="auto"/>
+      </w:pPr>
+    </w:p>
+    <w:p>
+      <w:pPr>
+        <w:spacing w:after="0" w:line="240" w:lineRule="auto"/>
+      </w:pPr>
+      <w:r>
+        <w:t>  END WHILE</w:t>
+      </w:r>
+    </w:p>
+    <w:p>
+      <w:pPr>
+        <w:spacing w:after="0" w:line="240" w:lineRule="auto"/>
+      </w:pPr>
+    </w:p>
+    <w:p>
+      <w:pPr>
+        <w:spacing w:after="0" w:line="240" w:lineRule="auto"/>
+      </w:pPr>
+      <w:r>
+        <w:t>END PROGRAM</w:t>
+      </w:r>
     </w:p>
     <w:p>
       <w:pPr>
@@ -1414,6 +1905,155 @@
       <w:pPr>
         <w:ind w:left="6480" w:hanging="180"/>
       </w:pPr>
+    </w:lvl>
+  </w:abstractNum>
+  <w:abstractNum w:abstractNumId="5" w15:restartNumberingAfterBreak="0">
+    <w:nsid w:val="7FE12811"/>
+    <w:multiLevelType w:val="multilevel"/>
+    <w:tmpl w:val="9F96AC20"/>
+    <w:lvl w:ilvl="0">
+      <w:start w:val="1"/>
+      <w:numFmt w:val="bullet"/>
+      <w:lvlText w:val=""/>
+      <w:lvlJc w:val="left"/>
+      <w:pPr>
+        <w:tabs>
+          <w:tab w:val="num" w:pos="720"/>
+        </w:tabs>
+        <w:ind w:left="720" w:hanging="360"/>
+      </w:pPr>
+      <w:rPr>
+        <w:rFonts w:ascii="Symbol" w:hAnsi="Symbol" w:hint="default"/>
+        <w:sz w:val="20"/>
+      </w:rPr>
+    </w:lvl>
+    <w:lvl w:ilvl="1" w:tentative="1">
+      <w:start w:val="1"/>
+      <w:numFmt w:val="bullet"/>
+      <w:lvlText w:val="o"/>
+      <w:lvlJc w:val="left"/>
+      <w:pPr>
+        <w:tabs>
+          <w:tab w:val="num" w:pos="1440"/>
+        </w:tabs>
+        <w:ind w:left="1440" w:hanging="360"/>
+      </w:pPr>
+      <w:rPr>
+        <w:rFonts w:ascii="Courier New" w:hAnsi="Courier New" w:hint="default"/>
+        <w:sz w:val="20"/>
+      </w:rPr>
+    </w:lvl>
+    <w:lvl w:ilvl="2" w:tentative="1">
+      <w:start w:val="1"/>
+      <w:numFmt w:val="bullet"/>
+      <w:lvlText w:val=""/>
+      <w:lvlJc w:val="left"/>
+      <w:pPr>
+        <w:tabs>
+          <w:tab w:val="num" w:pos="2160"/>
+        </w:tabs>
+        <w:ind w:left="2160" w:hanging="360"/>
+      </w:pPr>
+      <w:rPr>
+        <w:rFonts w:ascii="Wingdings" w:hAnsi="Wingdings" w:hint="default"/>
+        <w:sz w:val="20"/>
+      </w:rPr>
+    </w:lvl>
+    <w:lvl w:ilvl="3" w:tentative="1">
+      <w:start w:val="1"/>
+      <w:numFmt w:val="bullet"/>
+      <w:lvlText w:val=""/>
+      <w:lvlJc w:val="left"/>
+      <w:pPr>
+        <w:tabs>
+          <w:tab w:val="num" w:pos="2880"/>
+        </w:tabs>
+        <w:ind w:left="2880" w:hanging="360"/>
+      </w:pPr>
+      <w:rPr>
+        <w:rFonts w:ascii="Wingdings" w:hAnsi="Wingdings" w:hint="default"/>
+        <w:sz w:val="20"/>
+      </w:rPr>
+    </w:lvl>
+    <w:lvl w:ilvl="4" w:tentative="1">
+      <w:start w:val="1"/>
+      <w:numFmt w:val="bullet"/>
+      <w:lvlText w:val=""/>
+      <w:lvlJc w:val="left"/>
+      <w:pPr>
+        <w:tabs>
+          <w:tab w:val="num" w:pos="3600"/>
+        </w:tabs>
+        <w:ind w:left="3600" w:hanging="360"/>
+      </w:pPr>
+      <w:rPr>
+        <w:rFonts w:ascii="Wingdings" w:hAnsi="Wingdings" w:hint="default"/>
+        <w:sz w:val="20"/>
+      </w:rPr>
+    </w:lvl>
+    <w:lvl w:ilvl="5" w:tentative="1">
+      <w:start w:val="1"/>
+      <w:numFmt w:val="bullet"/>
+      <w:lvlText w:val=""/>
+      <w:lvlJc w:val="left"/>
+      <w:pPr>
+        <w:tabs>
+          <w:tab w:val="num" w:pos="4320"/>
+        </w:tabs>
+        <w:ind w:left="4320" w:hanging="360"/>
+      </w:pPr>
+      <w:rPr>
+        <w:rFonts w:ascii="Wingdings" w:hAnsi="Wingdings" w:hint="default"/>
+        <w:sz w:val="20"/>
+      </w:rPr>
+    </w:lvl>
+    <w:lvl w:ilvl="6" w:tentative="1">
+      <w:start w:val="1"/>
+      <w:numFmt w:val="bullet"/>
+      <w:lvlText w:val=""/>
+      <w:lvlJc w:val="left"/>
+      <w:pPr>
+        <w:tabs>
+          <w:tab w:val="num" w:pos="5040"/>
+        </w:tabs>
+        <w:ind w:left="5040" w:hanging="360"/>
+      </w:pPr>
+      <w:rPr>
+        <w:rFonts w:ascii="Wingdings" w:hAnsi="Wingdings" w:hint="default"/>
+        <w:sz w:val="20"/>
+      </w:rPr>
+    </w:lvl>
+    <w:lvl w:ilvl="7" w:tentative="1">
+      <w:start w:val="1"/>
+      <w:numFmt w:val="bullet"/>
+      <w:lvlText w:val=""/>
+      <w:lvlJc w:val="left"/>
+      <w:pPr>
+        <w:tabs>
+          <w:tab w:val="num" w:pos="5760"/>
+        </w:tabs>
+        <w:ind w:left="5760" w:hanging="360"/>
+      </w:pPr>
+      <w:rPr>
+        <w:rFonts w:ascii="Wingdings" w:hAnsi="Wingdings" w:hint="default"/>
+        <w:sz w:val="20"/>
+      </w:rPr>
+    </w:lvl>
+    <w:lvl w:ilvl="8" w:tentative="1">
+      <w:start w:val="1"/>
+      <w:numFmt w:val="bullet"/>
+      <w:lvlText w:val=""/>
+      <w:lvlJc w:val="left"/>
+      <w:pPr>
+        <w:tabs>
+          <w:tab w:val="num" w:pos="6480"/>
+        </w:tabs>
+        <w:ind w:left="6480" w:hanging="360"/>
+      </w:pPr>
+      <w:rPr>
+        <w:rFonts w:ascii="Wingdings" w:hAnsi="Wingdings" w:hint="default"/>
+        <w:sz w:val="20"/>
+      </w:rPr>
     </w:lvl>
   </w:abstractNum>
   <w:num w:numId="1" w16cid:durableId="814949164">
@@ -1612,6 +2252,9 @@
   </w:num>
   <w:num w:numId="14" w16cid:durableId="1867134277">
     <w:abstractNumId w:val="4"/>
+  </w:num>
+  <w:num w:numId="15" w16cid:durableId="1516774376">
+    <w:abstractNumId w:val="5"/>
   </w:num>
 </w:numbering>
 </file>
@@ -2220,7 +2863,6 @@
   <w:style w:type="character" w:default="1" w:styleId="DefaultParagraphFont">
     <w:name w:val="Default Paragraph Font"/>
     <w:uiPriority w:val="1"/>
-    <w:semiHidden/>
     <w:unhideWhenUsed/>
   </w:style>
   <w:style w:type="table" w:default="1" w:styleId="TableNormal">

</xml_diff>

<commit_message>
Updated design document with static call graph, commented out flag in script
</commit_message>
<xml_diff>
--- a/Documentation/SG3 Design Document.docx
+++ b/Documentation/SG3 Design Document.docx
@@ -456,7 +456,15 @@
         <w:t>11/25/2025</w:t>
       </w:r>
       <w:r>
-        <w:t xml:space="preserve"> – Added search and error-handling features; tested pseudocode logic consistency.</w:t>
+        <w:t xml:space="preserve"> – Added search and error-handling </w:t>
+      </w:r>
+      <w:proofErr w:type="gramStart"/>
+      <w:r>
+        <w:t>features;</w:t>
+      </w:r>
+      <w:proofErr w:type="gramEnd"/>
+      <w:r>
+        <w:t xml:space="preserve"> tested pseudocode logic consistency.</w:t>
       </w:r>
     </w:p>
     <w:p>
@@ -699,7 +707,15 @@
         <w:spacing w:after="0" w:line="240" w:lineRule="auto"/>
       </w:pPr>
       <w:r>
-        <w:t>              CLEAN text (remove punctuation, fix hyphens, trim blanks, etc).</w:t>
+        <w:t xml:space="preserve">              CLEAN text (remove punctuation, fix hyphens, trim blanks, </w:t>
+      </w:r>
+      <w:proofErr w:type="spellStart"/>
+      <w:r>
+        <w:t>etc</w:t>
+      </w:r>
+      <w:proofErr w:type="spellEnd"/>
+      <w:r>
+        <w:t>).</w:t>
       </w:r>
     </w:p>
     <w:p>
@@ -785,7 +801,23 @@
         <w:spacing w:after="0" w:line="240" w:lineRule="auto"/>
       </w:pPr>
       <w:r>
-        <w:t>                  IF word in line THEN RECORD file, line#, and snippet.</w:t>
+        <w:t xml:space="preserve">                  IF word in </w:t>
+      </w:r>
+      <w:proofErr w:type="gramStart"/>
+      <w:r>
+        <w:t>line</w:t>
+      </w:r>
+      <w:proofErr w:type="gramEnd"/>
+      <w:r>
+        <w:t xml:space="preserve"> THEN RECORD file, </w:t>
+      </w:r>
+      <w:proofErr w:type="gramStart"/>
+      <w:r>
+        <w:t>line#,</w:t>
+      </w:r>
+      <w:proofErr w:type="gramEnd"/>
+      <w:r>
+        <w:t xml:space="preserve"> and snippet.</w:t>
       </w:r>
     </w:p>
     <w:p>
@@ -862,15 +894,47 @@
         <w:spacing w:after="0" w:line="240" w:lineRule="auto"/>
       </w:pPr>
       <w:r>
-        <w:t>                  SPLIT into words; FOR each word</w:t>
-      </w:r>
-    </w:p>
-    <w:p>
-      <w:pPr>
-        <w:spacing w:after="0" w:line="240" w:lineRule="auto"/>
-      </w:pPr>
-      <w:r>
-        <w:t>                      CONVERT to lowercase; ADD (line#, word#) to CONCORDANCE[word].</w:t>
+        <w:t xml:space="preserve">                  SPLIT into </w:t>
+      </w:r>
+      <w:proofErr w:type="gramStart"/>
+      <w:r>
+        <w:t>words;</w:t>
+      </w:r>
+      <w:proofErr w:type="gramEnd"/>
+      <w:r>
+        <w:t xml:space="preserve"> FOR each word</w:t>
+      </w:r>
+    </w:p>
+    <w:p>
+      <w:pPr>
+        <w:spacing w:after="0" w:line="240" w:lineRule="auto"/>
+      </w:pPr>
+      <w:r>
+        <w:t>                      CONVERT to lowercase; ADD (</w:t>
+      </w:r>
+      <w:proofErr w:type="gramStart"/>
+      <w:r>
+        <w:t>line#,</w:t>
+      </w:r>
+      <w:proofErr w:type="gramEnd"/>
+      <w:r>
+        <w:t xml:space="preserve"> </w:t>
+      </w:r>
+      <w:proofErr w:type="gramStart"/>
+      <w:r>
+        <w:t>word#)</w:t>
+      </w:r>
+      <w:proofErr w:type="gramEnd"/>
+      <w:r>
+        <w:t xml:space="preserve"> to </w:t>
+      </w:r>
+      <w:proofErr w:type="gramStart"/>
+      <w:r>
+        <w:t>CONCORDANCE[</w:t>
+      </w:r>
+      <w:proofErr w:type="gramEnd"/>
+      <w:r>
+        <w:t>word].</w:t>
       </w:r>
     </w:p>
     <w:p>
@@ -918,7 +982,15 @@
         <w:spacing w:after="0" w:line="240" w:lineRule="auto"/>
       </w:pPr>
       <w:r>
-        <w:t>// builds concordance for selected file and saves formatted output</w:t>
+        <w:t xml:space="preserve">// builds concordance for selected </w:t>
+      </w:r>
+      <w:proofErr w:type="gramStart"/>
+      <w:r>
+        <w:t>file</w:t>
+      </w:r>
+      <w:proofErr w:type="gramEnd"/>
+      <w:r>
+        <w:t xml:space="preserve"> and saves formatted output</w:t>
       </w:r>
     </w:p>
     <w:p>
@@ -939,7 +1011,15 @@
         <w:spacing w:after="0" w:line="240" w:lineRule="auto"/>
       </w:pPr>
       <w:r>
-        <w:t>          IF OPEN_FILES not empty THEN</w:t>
+        <w:t xml:space="preserve">          IF OPEN_FILES </w:t>
+      </w:r>
+      <w:proofErr w:type="gramStart"/>
+      <w:r>
+        <w:t>not empty</w:t>
+      </w:r>
+      <w:proofErr w:type="gramEnd"/>
+      <w:r>
+        <w:t xml:space="preserve"> THEN</w:t>
       </w:r>
     </w:p>
     <w:p>
@@ -1086,201 +1166,321 @@
     <w:p>
       <w:pPr>
         <w:spacing w:after="0" w:line="240" w:lineRule="auto"/>
-      </w:pPr>
-    </w:p>
-    <w:p>
-      <w:pPr>
-        <w:spacing w:after="0" w:line="240" w:lineRule="auto"/>
-      </w:pPr>
-    </w:p>
-    <w:p>
-      <w:pPr>
-        <w:spacing w:after="0" w:line="240" w:lineRule="auto"/>
-      </w:pPr>
-    </w:p>
-    <w:p>
-      <w:pPr>
-        <w:spacing w:after="0" w:line="240" w:lineRule="auto"/>
-      </w:pPr>
-    </w:p>
-    <w:p>
-      <w:pPr>
-        <w:spacing w:after="0" w:line="240" w:lineRule="auto"/>
-      </w:pPr>
-    </w:p>
-    <w:p>
-      <w:pPr>
-        <w:spacing w:after="0" w:line="240" w:lineRule="auto"/>
-      </w:pPr>
-    </w:p>
-    <w:p>
-      <w:pPr>
-        <w:spacing w:after="0" w:line="240" w:lineRule="auto"/>
-      </w:pPr>
-    </w:p>
-    <w:p>
-      <w:pPr>
-        <w:spacing w:after="0" w:line="240" w:lineRule="auto"/>
-      </w:pPr>
-    </w:p>
-    <w:p>
-      <w:pPr>
-        <w:spacing w:after="0" w:line="240" w:lineRule="auto"/>
-      </w:pPr>
-    </w:p>
-    <w:p>
-      <w:pPr>
-        <w:spacing w:after="0" w:line="240" w:lineRule="auto"/>
-      </w:pPr>
-    </w:p>
-    <w:p>
-      <w:pPr>
-        <w:spacing w:after="0" w:line="240" w:lineRule="auto"/>
-      </w:pPr>
-    </w:p>
-    <w:p>
-      <w:pPr>
-        <w:spacing w:after="0" w:line="240" w:lineRule="auto"/>
-      </w:pPr>
-    </w:p>
-    <w:p>
-      <w:pPr>
-        <w:spacing w:after="0" w:line="240" w:lineRule="auto"/>
-      </w:pPr>
-    </w:p>
-    <w:p>
-      <w:pPr>
-        <w:spacing w:after="0" w:line="240" w:lineRule="auto"/>
-      </w:pPr>
-    </w:p>
-    <w:p>
-      <w:pPr>
-        <w:spacing w:after="0" w:line="240" w:lineRule="auto"/>
-      </w:pPr>
-    </w:p>
-    <w:p>
-      <w:pPr>
-        <w:spacing w:after="0" w:line="240" w:lineRule="auto"/>
-      </w:pPr>
-    </w:p>
-    <w:p>
-      <w:pPr>
-        <w:spacing w:after="0" w:line="240" w:lineRule="auto"/>
-      </w:pPr>
-    </w:p>
-    <w:p>
-      <w:pPr>
-        <w:spacing w:after="0" w:line="240" w:lineRule="auto"/>
-      </w:pPr>
-    </w:p>
-    <w:p>
-      <w:pPr>
-        <w:spacing w:after="0" w:line="240" w:lineRule="auto"/>
-      </w:pPr>
-    </w:p>
-    <w:p>
-      <w:pPr>
-        <w:spacing w:after="0" w:line="240" w:lineRule="auto"/>
-      </w:pPr>
-    </w:p>
-    <w:p>
-      <w:pPr>
-        <w:spacing w:after="0" w:line="240" w:lineRule="auto"/>
-      </w:pPr>
-    </w:p>
-    <w:p>
-      <w:pPr>
-        <w:spacing w:after="0" w:line="240" w:lineRule="auto"/>
-      </w:pPr>
-    </w:p>
-    <w:p>
-      <w:pPr>
-        <w:spacing w:after="0" w:line="240" w:lineRule="auto"/>
-      </w:pPr>
-    </w:p>
-    <w:p>
-      <w:pPr>
-        <w:spacing w:after="0" w:line="240" w:lineRule="auto"/>
-      </w:pPr>
-    </w:p>
-    <w:p>
-      <w:pPr>
-        <w:spacing w:after="0" w:line="240" w:lineRule="auto"/>
-      </w:pPr>
-    </w:p>
-    <w:p>
-      <w:pPr>
-        <w:spacing w:after="0" w:line="240" w:lineRule="auto"/>
-      </w:pPr>
-    </w:p>
-    <w:p>
-      <w:pPr>
-        <w:spacing w:after="0" w:line="240" w:lineRule="auto"/>
-      </w:pPr>
-    </w:p>
-    <w:p>
-      <w:pPr>
-        <w:spacing w:after="0" w:line="240" w:lineRule="auto"/>
-      </w:pPr>
-    </w:p>
-    <w:p>
-      <w:pPr>
-        <w:spacing w:after="0" w:line="240" w:lineRule="auto"/>
-      </w:pPr>
-    </w:p>
-    <w:p>
-      <w:pPr>
-        <w:spacing w:after="0" w:line="240" w:lineRule="auto"/>
-      </w:pPr>
-    </w:p>
-    <w:p>
-      <w:pPr>
-        <w:spacing w:after="0" w:line="240" w:lineRule="auto"/>
-      </w:pPr>
-    </w:p>
-    <w:p>
-      <w:pPr>
-        <w:spacing w:after="0" w:line="240" w:lineRule="auto"/>
-      </w:pPr>
-    </w:p>
-    <w:p>
-      <w:pPr>
-        <w:spacing w:after="0" w:line="240" w:lineRule="auto"/>
-      </w:pPr>
-    </w:p>
-    <w:p>
-      <w:pPr>
-        <w:spacing w:after="0" w:line="240" w:lineRule="auto"/>
-      </w:pPr>
-    </w:p>
-    <w:p>
-      <w:pPr>
-        <w:spacing w:after="0" w:line="240" w:lineRule="auto"/>
-      </w:pPr>
-    </w:p>
-    <w:p>
-      <w:pPr>
-        <w:spacing w:after="0" w:line="240" w:lineRule="auto"/>
-      </w:pPr>
-    </w:p>
-    <w:p>
-      <w:pPr>
-        <w:spacing w:after="0" w:line="240" w:lineRule="auto"/>
-      </w:pPr>
-    </w:p>
-    <w:p>
-      <w:pPr>
-        <w:spacing w:after="0" w:line="240" w:lineRule="auto"/>
-      </w:pPr>
-    </w:p>
-    <w:p>
-      <w:pPr>
-        <w:spacing w:after="0" w:line="240" w:lineRule="auto"/>
-      </w:pPr>
-    </w:p>
-    <w:p>
-      <w:pPr>
-        <w:spacing w:after="0" w:line="240" w:lineRule="auto"/>
+        <w:rPr>
+          <w:noProof/>
+        </w:rPr>
+      </w:pPr>
+    </w:p>
+    <w:p>
+      <w:pPr>
+        <w:spacing w:after="0" w:line="240" w:lineRule="auto"/>
+        <w:rPr>
+          <w:noProof/>
+        </w:rPr>
+      </w:pPr>
+    </w:p>
+    <w:p>
+      <w:pPr>
+        <w:spacing w:after="0" w:line="240" w:lineRule="auto"/>
+        <w:rPr>
+          <w:noProof/>
+        </w:rPr>
+      </w:pPr>
+    </w:p>
+    <w:p>
+      <w:pPr>
+        <w:spacing w:after="0" w:line="240" w:lineRule="auto"/>
+        <w:rPr>
+          <w:noProof/>
+        </w:rPr>
+      </w:pPr>
+    </w:p>
+    <w:p>
+      <w:pPr>
+        <w:spacing w:after="0" w:line="240" w:lineRule="auto"/>
+        <w:rPr>
+          <w:noProof/>
+        </w:rPr>
+      </w:pPr>
+    </w:p>
+    <w:p>
+      <w:pPr>
+        <w:spacing w:after="0" w:line="240" w:lineRule="auto"/>
+        <w:rPr>
+          <w:noProof/>
+        </w:rPr>
+      </w:pPr>
+    </w:p>
+    <w:p>
+      <w:pPr>
+        <w:spacing w:after="0" w:line="240" w:lineRule="auto"/>
+        <w:rPr>
+          <w:noProof/>
+        </w:rPr>
+      </w:pPr>
+    </w:p>
+    <w:p>
+      <w:pPr>
+        <w:spacing w:after="0" w:line="240" w:lineRule="auto"/>
+        <w:rPr>
+          <w:noProof/>
+        </w:rPr>
+      </w:pPr>
+    </w:p>
+    <w:p>
+      <w:pPr>
+        <w:spacing w:after="0" w:line="240" w:lineRule="auto"/>
+        <w:rPr>
+          <w:noProof/>
+        </w:rPr>
+      </w:pPr>
+    </w:p>
+    <w:p>
+      <w:pPr>
+        <w:spacing w:after="0" w:line="240" w:lineRule="auto"/>
+        <w:rPr>
+          <w:noProof/>
+        </w:rPr>
+      </w:pPr>
+    </w:p>
+    <w:p>
+      <w:pPr>
+        <w:spacing w:after="0" w:line="240" w:lineRule="auto"/>
+        <w:rPr>
+          <w:noProof/>
+        </w:rPr>
+      </w:pPr>
+    </w:p>
+    <w:p>
+      <w:pPr>
+        <w:spacing w:after="0" w:line="240" w:lineRule="auto"/>
+        <w:rPr>
+          <w:noProof/>
+        </w:rPr>
+      </w:pPr>
+    </w:p>
+    <w:p>
+      <w:pPr>
+        <w:spacing w:after="0" w:line="240" w:lineRule="auto"/>
+        <w:rPr>
+          <w:noProof/>
+        </w:rPr>
+      </w:pPr>
+    </w:p>
+    <w:p>
+      <w:pPr>
+        <w:spacing w:after="0" w:line="240" w:lineRule="auto"/>
+        <w:rPr>
+          <w:noProof/>
+        </w:rPr>
+      </w:pPr>
+    </w:p>
+    <w:p>
+      <w:pPr>
+        <w:spacing w:after="0" w:line="240" w:lineRule="auto"/>
+        <w:rPr>
+          <w:noProof/>
+        </w:rPr>
+      </w:pPr>
+    </w:p>
+    <w:p>
+      <w:pPr>
+        <w:spacing w:after="0" w:line="240" w:lineRule="auto"/>
+        <w:rPr>
+          <w:noProof/>
+        </w:rPr>
+      </w:pPr>
+    </w:p>
+    <w:p>
+      <w:pPr>
+        <w:spacing w:after="0" w:line="240" w:lineRule="auto"/>
+        <w:rPr>
+          <w:noProof/>
+        </w:rPr>
+      </w:pPr>
+    </w:p>
+    <w:p>
+      <w:pPr>
+        <w:spacing w:after="0" w:line="240" w:lineRule="auto"/>
+        <w:rPr>
+          <w:noProof/>
+        </w:rPr>
+      </w:pPr>
+    </w:p>
+    <w:p>
+      <w:pPr>
+        <w:spacing w:after="0" w:line="240" w:lineRule="auto"/>
+        <w:rPr>
+          <w:noProof/>
+        </w:rPr>
+      </w:pPr>
+    </w:p>
+    <w:p>
+      <w:pPr>
+        <w:spacing w:after="0" w:line="240" w:lineRule="auto"/>
+        <w:rPr>
+          <w:noProof/>
+        </w:rPr>
+      </w:pPr>
+    </w:p>
+    <w:p>
+      <w:pPr>
+        <w:spacing w:after="0" w:line="240" w:lineRule="auto"/>
+        <w:rPr>
+          <w:noProof/>
+        </w:rPr>
+      </w:pPr>
+    </w:p>
+    <w:p>
+      <w:pPr>
+        <w:spacing w:after="0" w:line="240" w:lineRule="auto"/>
+        <w:rPr>
+          <w:noProof/>
+        </w:rPr>
+      </w:pPr>
+    </w:p>
+    <w:p>
+      <w:pPr>
+        <w:spacing w:after="0" w:line="240" w:lineRule="auto"/>
+        <w:rPr>
+          <w:noProof/>
+        </w:rPr>
+      </w:pPr>
+    </w:p>
+    <w:p>
+      <w:pPr>
+        <w:spacing w:after="0" w:line="240" w:lineRule="auto"/>
+        <w:rPr>
+          <w:noProof/>
+        </w:rPr>
+      </w:pPr>
+    </w:p>
+    <w:p>
+      <w:pPr>
+        <w:spacing w:after="0" w:line="240" w:lineRule="auto"/>
+        <w:rPr>
+          <w:noProof/>
+        </w:rPr>
+      </w:pPr>
+    </w:p>
+    <w:p>
+      <w:pPr>
+        <w:spacing w:after="0" w:line="240" w:lineRule="auto"/>
+        <w:rPr>
+          <w:noProof/>
+        </w:rPr>
+      </w:pPr>
+    </w:p>
+    <w:p>
+      <w:pPr>
+        <w:spacing w:after="0" w:line="240" w:lineRule="auto"/>
+        <w:rPr>
+          <w:noProof/>
+        </w:rPr>
+      </w:pPr>
+    </w:p>
+    <w:p>
+      <w:pPr>
+        <w:spacing w:after="0" w:line="240" w:lineRule="auto"/>
+        <w:rPr>
+          <w:noProof/>
+        </w:rPr>
+      </w:pPr>
+    </w:p>
+    <w:p>
+      <w:pPr>
+        <w:spacing w:after="0" w:line="240" w:lineRule="auto"/>
+        <w:rPr>
+          <w:noProof/>
+        </w:rPr>
+      </w:pPr>
+    </w:p>
+    <w:p>
+      <w:pPr>
+        <w:spacing w:after="0" w:line="240" w:lineRule="auto"/>
+        <w:rPr>
+          <w:noProof/>
+        </w:rPr>
+      </w:pPr>
+    </w:p>
+    <w:p>
+      <w:pPr>
+        <w:spacing w:after="0" w:line="240" w:lineRule="auto"/>
+        <w:rPr>
+          <w:noProof/>
+        </w:rPr>
+      </w:pPr>
+    </w:p>
+    <w:p>
+      <w:pPr>
+        <w:spacing w:after="0" w:line="240" w:lineRule="auto"/>
+        <w:rPr>
+          <w:noProof/>
+        </w:rPr>
+      </w:pPr>
+    </w:p>
+    <w:p>
+      <w:pPr>
+        <w:spacing w:after="0" w:line="240" w:lineRule="auto"/>
+        <w:rPr>
+          <w:noProof/>
+        </w:rPr>
+      </w:pPr>
+    </w:p>
+    <w:p>
+      <w:pPr>
+        <w:spacing w:after="0" w:line="240" w:lineRule="auto"/>
+        <w:rPr>
+          <w:noProof/>
+        </w:rPr>
+      </w:pPr>
+    </w:p>
+    <w:p>
+      <w:pPr>
+        <w:spacing w:after="0" w:line="240" w:lineRule="auto"/>
+        <w:rPr>
+          <w:noProof/>
+        </w:rPr>
+      </w:pPr>
+    </w:p>
+    <w:p>
+      <w:pPr>
+        <w:spacing w:after="0" w:line="240" w:lineRule="auto"/>
+        <w:rPr>
+          <w:noProof/>
+        </w:rPr>
+      </w:pPr>
+    </w:p>
+    <w:p>
+      <w:pPr>
+        <w:spacing w:after="0" w:line="240" w:lineRule="auto"/>
+        <w:rPr>
+          <w:noProof/>
+        </w:rPr>
+      </w:pPr>
+    </w:p>
+    <w:p>
+      <w:pPr>
+        <w:spacing w:after="0" w:line="240" w:lineRule="auto"/>
+        <w:rPr>
+          <w:noProof/>
+        </w:rPr>
+      </w:pPr>
+    </w:p>
+    <w:p>
+      <w:pPr>
+        <w:spacing w:after="0" w:line="240" w:lineRule="auto"/>
+        <w:rPr>
+          <w:noProof/>
+        </w:rPr>
+      </w:pPr>
+    </w:p>
+    <w:p>
+      <w:pPr>
+        <w:spacing w:after="0" w:line="240" w:lineRule="auto"/>
+        <w:rPr>
+          <w:noProof/>
+        </w:rPr>
       </w:pPr>
     </w:p>
     <w:p>
@@ -1302,8 +1502,99 @@
         <w:t>Static Call Graph</w:t>
       </w:r>
     </w:p>
+    <w:p>
+      <w:pPr>
+        <w:spacing w:after="0" w:line="240" w:lineRule="auto"/>
+      </w:pPr>
+      <w:r>
+        <w:rPr>
+          <w:noProof/>
+        </w:rPr>
+        <w:drawing>
+          <wp:inline distT="0" distB="0" distL="0" distR="0" wp14:anchorId="712B441C" wp14:editId="1A72C1CA">
+            <wp:extent cx="2803032" cy="7315200"/>
+            <wp:effectExtent l="0" t="0" r="0" b="0"/>
+            <wp:docPr id="1106381244" name="Picture 1" descr="A screenshot of a computer&#10;&#10;AI-generated content may be incorrect."/>
+            <wp:cNvGraphicFramePr>
+              <a:graphicFrameLocks xmlns:a="http://schemas.openxmlformats.org/drawingml/2006/main" noChangeAspect="1"/>
+            </wp:cNvGraphicFramePr>
+            <a:graphic xmlns:a="http://schemas.openxmlformats.org/drawingml/2006/main">
+              <a:graphicData uri="http://schemas.openxmlformats.org/drawingml/2006/picture">
+                <pic:pic xmlns:pic="http://schemas.openxmlformats.org/drawingml/2006/picture">
+                  <pic:nvPicPr>
+                    <pic:cNvPr id="1106381244" name="Picture 1" descr="A screenshot of a computer&#10;&#10;AI-generated content may be incorrect."/>
+                    <pic:cNvPicPr/>
+                  </pic:nvPicPr>
+                  <pic:blipFill>
+                    <a:blip r:embed="rId7"/>
+                    <a:stretch>
+                      <a:fillRect/>
+                    </a:stretch>
+                  </pic:blipFill>
+                  <pic:spPr>
+                    <a:xfrm>
+                      <a:off x="0" y="0"/>
+                      <a:ext cx="2810236" cy="7334002"/>
+                    </a:xfrm>
+                    <a:prstGeom prst="rect">
+                      <a:avLst/>
+                    </a:prstGeom>
+                  </pic:spPr>
+                </pic:pic>
+              </a:graphicData>
+            </a:graphic>
+          </wp:inline>
+        </w:drawing>
+      </w:r>
+    </w:p>
+    <w:p>
+      <w:pPr>
+        <w:spacing w:after="0" w:line="240" w:lineRule="auto"/>
+      </w:pPr>
+      <w:r>
+        <w:rPr>
+          <w:noProof/>
+        </w:rPr>
+        <w:lastRenderedPageBreak/>
+        <w:drawing>
+          <wp:inline distT="0" distB="0" distL="0" distR="0" wp14:anchorId="427DA8E9" wp14:editId="0A1A8547">
+            <wp:extent cx="3062177" cy="7294935"/>
+            <wp:effectExtent l="0" t="0" r="5080" b="1270"/>
+            <wp:docPr id="370926727" name="Picture 1" descr="A screenshot of a computer&#10;&#10;AI-generated content may be incorrect."/>
+            <wp:cNvGraphicFramePr>
+              <a:graphicFrameLocks xmlns:a="http://schemas.openxmlformats.org/drawingml/2006/main" noChangeAspect="1"/>
+            </wp:cNvGraphicFramePr>
+            <a:graphic xmlns:a="http://schemas.openxmlformats.org/drawingml/2006/main">
+              <a:graphicData uri="http://schemas.openxmlformats.org/drawingml/2006/picture">
+                <pic:pic xmlns:pic="http://schemas.openxmlformats.org/drawingml/2006/picture">
+                  <pic:nvPicPr>
+                    <pic:cNvPr id="370926727" name="Picture 1" descr="A screenshot of a computer&#10;&#10;AI-generated content may be incorrect."/>
+                    <pic:cNvPicPr/>
+                  </pic:nvPicPr>
+                  <pic:blipFill>
+                    <a:blip r:embed="rId8"/>
+                    <a:stretch>
+                      <a:fillRect/>
+                    </a:stretch>
+                  </pic:blipFill>
+                  <pic:spPr>
+                    <a:xfrm>
+                      <a:off x="0" y="0"/>
+                      <a:ext cx="3073623" cy="7322202"/>
+                    </a:xfrm>
+                    <a:prstGeom prst="rect">
+                      <a:avLst/>
+                    </a:prstGeom>
+                  </pic:spPr>
+                </pic:pic>
+              </a:graphicData>
+            </a:graphic>
+          </wp:inline>
+        </w:drawing>
+      </w:r>
+    </w:p>
     <w:sectPr>
-      <w:headerReference w:type="default" r:id="rId7"/>
+      <w:headerReference w:type="default" r:id="rId9"/>
       <w:pgSz w:w="12240" w:h="15840"/>
       <w:pgMar w:top="1440" w:right="1440" w:bottom="1440" w:left="1440" w:header="720" w:footer="720" w:gutter="0"/>
       <w:cols w:space="720"/>
@@ -2863,6 +3154,7 @@
   <w:style w:type="character" w:default="1" w:styleId="DefaultParagraphFont">
     <w:name w:val="Default Paragraph Font"/>
     <w:uiPriority w:val="1"/>
+    <w:semiHidden/>
     <w:unhideWhenUsed/>
   </w:style>
   <w:style w:type="table" w:default="1" w:styleId="TableNormal">

</xml_diff>